<commit_message>
Updated readme with external libraries being used. Began working on presentation. Created Sample Data folder and moved sample data into that folder
</commit_message>
<xml_diff>
--- a/Documentation/User Manual.docx
+++ b/Documentation/User Manual.docx
@@ -68,10 +68,9 @@
         <w:t xml:space="preserve"> - Programming Competition</w:t>
       </w:r>
     </w:p>
-    <w:p/>
-    <w:p>
-      <w:pPr>
-        <w:pStyle w:val="Heading3"/>
+    <w:p>
+      <w:pPr>
+        <w:pStyle w:val="Heading1"/>
         <w:jc w:val="center"/>
         <w:rPr>
           <w:lang w:val="en-CA"/>
@@ -80,6 +79,12 @@
       <w:bookmarkStart w:id="0" w:name="_Toc432894210"/>
       <w:bookmarkStart w:id="1" w:name="_Toc441866735"/>
       <w:bookmarkStart w:id="2" w:name="_Toc441866749"/>
+      <w:r>
+        <w:rPr>
+          <w:lang w:val="en-CA"/>
+        </w:rPr>
+        <w:t>SQUIRTLE SQUAD Leos Management System</w:t>
+      </w:r>
     </w:p>
     <w:p>
       <w:pPr>
@@ -1983,7 +1988,7 @@
 </file>
 
 <file path=customXml/itemProps1.xml><?xml version="1.0" encoding="utf-8"?>
-<ds:datastoreItem xmlns:ds="http://schemas.openxmlformats.org/officeDocument/2006/customXml" ds:itemID="{2AEE153F-1DDC-4356-84F9-34EE24BAC1B8}">
+<ds:datastoreItem xmlns:ds="http://schemas.openxmlformats.org/officeDocument/2006/customXml" ds:itemID="{6A431262-036F-4BA1-9670-942557246837}">
   <ds:schemaRefs>
     <ds:schemaRef ds:uri="http://schemas.openxmlformats.org/officeDocument/2006/bibliography"/>
   </ds:schemaRefs>

</xml_diff>

<commit_message>
adding untested schedule generator
</commit_message>
<xml_diff>
--- a/Documentation/User Manual.docx
+++ b/Documentation/User Manual.docx
@@ -722,7 +722,15 @@
         </w:numPr>
       </w:pPr>
       <w:r>
-        <w:t>The document must be a .docx Microsoft Word file</w:t>
+        <w:t>The document must be a .</w:t>
+      </w:r>
+      <w:proofErr w:type="spellStart"/>
+      <w:r>
+        <w:t>docx</w:t>
+      </w:r>
+      <w:proofErr w:type="spellEnd"/>
+      <w:r>
+        <w:t xml:space="preserve"> Microsoft Word file</w:t>
       </w:r>
     </w:p>
     <w:p>
@@ -836,7 +844,15 @@
         </w:numPr>
       </w:pPr>
       <w:r>
-        <w:t>The document must be a .docx Microsoft Word file</w:t>
+        <w:t>The document must be a .</w:t>
+      </w:r>
+      <w:proofErr w:type="spellStart"/>
+      <w:r>
+        <w:t>docx</w:t>
+      </w:r>
+      <w:proofErr w:type="spellEnd"/>
+      <w:r>
+        <w:t xml:space="preserve"> Microsoft Word file</w:t>
       </w:r>
     </w:p>
     <w:p>
@@ -914,16 +930,6 @@
         <w:t>Everything in the document following the table will be ignored</w:t>
       </w:r>
     </w:p>
-    <w:p/>
-    <w:p>
-      <w:pPr>
-        <w:pStyle w:val="Heading1"/>
-      </w:pPr>
-      <w:r>
-        <w:t>Maintaining The System</w:t>
-      </w:r>
-    </w:p>
-    <w:p/>
     <w:sectPr>
       <w:headerReference w:type="default" r:id="rId14"/>
       <w:footerReference w:type="default" r:id="rId15"/>
@@ -2520,7 +2526,7 @@
 </file>
 
 <file path=customXml/itemProps1.xml><?xml version="1.0" encoding="utf-8"?>
-<ds:datastoreItem xmlns:ds="http://schemas.openxmlformats.org/officeDocument/2006/customXml" ds:itemID="{266C2E9C-B509-4140-B105-214E5452D29C}">
+<ds:datastoreItem xmlns:ds="http://schemas.openxmlformats.org/officeDocument/2006/customXml" ds:itemID="{83456C12-40B8-42A9-A363-8EE11589DEF2}">
   <ds:schemaRefs>
     <ds:schemaRef ds:uri="http://schemas.openxmlformats.org/officeDocument/2006/bibliography"/>
   </ds:schemaRefs>

</xml_diff>

<commit_message>
added email notifications and updated docs
</commit_message>
<xml_diff>
--- a/Documentation/User Manual.docx
+++ b/Documentation/User Manual.docx
@@ -79,6 +79,7 @@
       <w:bookmarkStart w:id="0" w:name="_Toc432894210"/>
       <w:bookmarkStart w:id="1" w:name="_Toc441866735"/>
       <w:bookmarkStart w:id="2" w:name="_Toc441866749"/>
+      <w:bookmarkStart w:id="3" w:name="_Toc464341613"/>
       <w:r>
         <w:rPr>
           <w:lang w:val="en-CA"/>
@@ -91,13 +92,14 @@
         </w:rPr>
         <w:t xml:space="preserve"> Leos Management System</w:t>
       </w:r>
+      <w:bookmarkEnd w:id="3"/>
     </w:p>
     <w:p>
       <w:pPr>
         <w:pStyle w:val="Heading3"/>
         <w:jc w:val="center"/>
       </w:pPr>
-      <w:bookmarkStart w:id="3" w:name="_Toc464319788"/>
+      <w:bookmarkStart w:id="4" w:name="_Toc464341614"/>
       <w:r>
         <w:rPr>
           <w:lang w:val="en-CA"/>
@@ -107,67 +109,67 @@
       <w:bookmarkEnd w:id="0"/>
       <w:bookmarkEnd w:id="1"/>
       <w:bookmarkEnd w:id="2"/>
-      <w:bookmarkEnd w:id="3"/>
+      <w:bookmarkEnd w:id="4"/>
     </w:p>
     <w:p>
       <w:pPr>
         <w:pStyle w:val="Heading3"/>
         <w:jc w:val="center"/>
       </w:pPr>
-      <w:bookmarkStart w:id="4" w:name="_Toc432894211"/>
-      <w:bookmarkStart w:id="5" w:name="_Toc441866736"/>
-      <w:bookmarkStart w:id="6" w:name="_Toc441866750"/>
-      <w:bookmarkStart w:id="7" w:name="_Toc464319789"/>
+      <w:bookmarkStart w:id="5" w:name="_Toc432894211"/>
+      <w:bookmarkStart w:id="6" w:name="_Toc441866736"/>
+      <w:bookmarkStart w:id="7" w:name="_Toc441866750"/>
+      <w:bookmarkStart w:id="8" w:name="_Toc464341615"/>
       <w:r>
         <w:rPr>
           <w:lang w:val="en-CA"/>
         </w:rPr>
         <w:t>Christopher Briglio</w:t>
       </w:r>
-      <w:bookmarkEnd w:id="4"/>
       <w:bookmarkEnd w:id="5"/>
       <w:bookmarkEnd w:id="6"/>
       <w:bookmarkEnd w:id="7"/>
+      <w:bookmarkEnd w:id="8"/>
     </w:p>
     <w:p>
       <w:pPr>
         <w:pStyle w:val="Heading3"/>
         <w:jc w:val="center"/>
       </w:pPr>
-      <w:bookmarkStart w:id="8" w:name="_Toc432894212"/>
-      <w:bookmarkStart w:id="9" w:name="_Toc441866737"/>
-      <w:bookmarkStart w:id="10" w:name="_Toc441866751"/>
-      <w:bookmarkStart w:id="11" w:name="_Toc464319790"/>
+      <w:bookmarkStart w:id="9" w:name="_Toc432894212"/>
+      <w:bookmarkStart w:id="10" w:name="_Toc441866737"/>
+      <w:bookmarkStart w:id="11" w:name="_Toc441866751"/>
+      <w:bookmarkStart w:id="12" w:name="_Toc464341616"/>
       <w:r>
         <w:rPr>
           <w:lang w:val="en-CA"/>
         </w:rPr>
         <w:t>David Briglio</w:t>
       </w:r>
-      <w:bookmarkEnd w:id="8"/>
       <w:bookmarkEnd w:id="9"/>
       <w:bookmarkEnd w:id="10"/>
       <w:bookmarkEnd w:id="11"/>
+      <w:bookmarkEnd w:id="12"/>
     </w:p>
     <w:p>
       <w:pPr>
         <w:pStyle w:val="Heading3"/>
         <w:jc w:val="center"/>
       </w:pPr>
-      <w:bookmarkStart w:id="12" w:name="_Toc432894213"/>
-      <w:bookmarkStart w:id="13" w:name="_Toc441866738"/>
-      <w:bookmarkStart w:id="14" w:name="_Toc441866752"/>
-      <w:bookmarkStart w:id="15" w:name="_Toc464319791"/>
+      <w:bookmarkStart w:id="13" w:name="_Toc432894213"/>
+      <w:bookmarkStart w:id="14" w:name="_Toc441866738"/>
+      <w:bookmarkStart w:id="15" w:name="_Toc441866752"/>
+      <w:bookmarkStart w:id="16" w:name="_Toc464341617"/>
       <w:r>
         <w:rPr>
           <w:lang w:val="en-CA"/>
         </w:rPr>
         <w:t>Daniel Sauvé</w:t>
       </w:r>
-      <w:bookmarkEnd w:id="12"/>
       <w:bookmarkEnd w:id="13"/>
       <w:bookmarkEnd w:id="14"/>
       <w:bookmarkEnd w:id="15"/>
+      <w:bookmarkEnd w:id="16"/>
     </w:p>
     <w:p>
       <w:pPr>
@@ -207,6 +209,7 @@
           <w:pPr>
             <w:pStyle w:val="TOCHeading"/>
             <w:rPr>
+              <w:rFonts w:eastAsiaTheme="minorEastAsia"/>
               <w:noProof/>
             </w:rPr>
           </w:pPr>
@@ -234,68 +237,10 @@
               <w:noProof/>
             </w:rPr>
           </w:pPr>
-          <w:hyperlink w:anchor="_Toc464319788" w:history="1">
-            <w:r>
-              <w:rPr>
-                <w:rStyle w:val="Hyperlink"/>
-                <w:noProof/>
-                <w:lang w:val="en-CA"/>
-              </w:rPr>
-              <w:t>Charles Bergeron</w:t>
-            </w:r>
-            <w:r>
-              <w:rPr>
-                <w:noProof/>
-                <w:webHidden/>
-              </w:rPr>
-              <w:tab/>
-            </w:r>
-            <w:r>
-              <w:rPr>
-                <w:noProof/>
-                <w:webHidden/>
-              </w:rPr>
-              <w:fldChar w:fldCharType="begin"/>
-            </w:r>
-            <w:r>
-              <w:rPr>
-                <w:noProof/>
-                <w:webHidden/>
-              </w:rPr>
-              <w:instrText xml:space="preserve"> PAGEREF _Toc464319788 \h </w:instrText>
-            </w:r>
-            <w:r>
-              <w:rPr>
-                <w:noProof/>
-                <w:webHidden/>
-              </w:rPr>
-            </w:r>
-            <w:r>
-              <w:rPr>
-                <w:noProof/>
-                <w:webHidden/>
-              </w:rPr>
-              <w:fldChar w:fldCharType="separate"/>
-            </w:r>
-            <w:r>
-              <w:rPr>
-                <w:noProof/>
-                <w:webHidden/>
-              </w:rPr>
-              <w:t>1</w:t>
-            </w:r>
-            <w:r>
-              <w:rPr>
-                <w:noProof/>
-                <w:webHidden/>
-              </w:rPr>
-              <w:fldChar w:fldCharType="end"/>
-            </w:r>
-          </w:hyperlink>
         </w:p>
         <w:p>
           <w:pPr>
-            <w:pStyle w:val="TOC3"/>
+            <w:pStyle w:val="TOC1"/>
             <w:tabs>
               <w:tab w:val="right" w:leader="dot" w:pos="9350"/>
             </w:tabs>
@@ -304,14 +249,13 @@
               <w:noProof/>
             </w:rPr>
           </w:pPr>
-          <w:hyperlink w:anchor="_Toc464319789" w:history="1">
+          <w:hyperlink w:anchor="_Toc464341618" w:history="1">
             <w:r>
               <w:rPr>
                 <w:rStyle w:val="Hyperlink"/>
                 <w:noProof/>
-                <w:lang w:val="en-CA"/>
-              </w:rPr>
-              <w:t>Christopher Briglio</w:t>
+              </w:rPr>
+              <w:t>SS Leos Management System</w:t>
             </w:r>
             <w:r>
               <w:rPr>
@@ -332,7 +276,7 @@
                 <w:noProof/>
                 <w:webHidden/>
               </w:rPr>
-              <w:instrText xml:space="preserve"> PAGEREF _Toc464319789 \h </w:instrText>
+              <w:instrText xml:space="preserve"> PAGEREF _Toc464341618 \h </w:instrText>
             </w:r>
             <w:r>
               <w:rPr>
@@ -352,147 +296,7 @@
                 <w:noProof/>
                 <w:webHidden/>
               </w:rPr>
-              <w:t>1</w:t>
-            </w:r>
-            <w:r>
-              <w:rPr>
-                <w:noProof/>
-                <w:webHidden/>
-              </w:rPr>
-              <w:fldChar w:fldCharType="end"/>
-            </w:r>
-          </w:hyperlink>
-        </w:p>
-        <w:p>
-          <w:pPr>
-            <w:pStyle w:val="TOC3"/>
-            <w:tabs>
-              <w:tab w:val="right" w:leader="dot" w:pos="9350"/>
-            </w:tabs>
-            <w:rPr>
-              <w:rFonts w:eastAsiaTheme="minorEastAsia"/>
-              <w:noProof/>
-            </w:rPr>
-          </w:pPr>
-          <w:hyperlink w:anchor="_Toc464319790" w:history="1">
-            <w:r>
-              <w:rPr>
-                <w:rStyle w:val="Hyperlink"/>
-                <w:noProof/>
-                <w:lang w:val="en-CA"/>
-              </w:rPr>
-              <w:t>David Briglio</w:t>
-            </w:r>
-            <w:r>
-              <w:rPr>
-                <w:noProof/>
-                <w:webHidden/>
-              </w:rPr>
-              <w:tab/>
-            </w:r>
-            <w:r>
-              <w:rPr>
-                <w:noProof/>
-                <w:webHidden/>
-              </w:rPr>
-              <w:fldChar w:fldCharType="begin"/>
-            </w:r>
-            <w:r>
-              <w:rPr>
-                <w:noProof/>
-                <w:webHidden/>
-              </w:rPr>
-              <w:instrText xml:space="preserve"> PAGEREF _Toc464319790 \h </w:instrText>
-            </w:r>
-            <w:r>
-              <w:rPr>
-                <w:noProof/>
-                <w:webHidden/>
-              </w:rPr>
-            </w:r>
-            <w:r>
-              <w:rPr>
-                <w:noProof/>
-                <w:webHidden/>
-              </w:rPr>
-              <w:fldChar w:fldCharType="separate"/>
-            </w:r>
-            <w:r>
-              <w:rPr>
-                <w:noProof/>
-                <w:webHidden/>
-              </w:rPr>
-              <w:t>1</w:t>
-            </w:r>
-            <w:r>
-              <w:rPr>
-                <w:noProof/>
-                <w:webHidden/>
-              </w:rPr>
-              <w:fldChar w:fldCharType="end"/>
-            </w:r>
-          </w:hyperlink>
-        </w:p>
-        <w:p>
-          <w:pPr>
-            <w:pStyle w:val="TOC3"/>
-            <w:tabs>
-              <w:tab w:val="right" w:leader="dot" w:pos="9350"/>
-            </w:tabs>
-            <w:rPr>
-              <w:rFonts w:eastAsiaTheme="minorEastAsia"/>
-              <w:noProof/>
-            </w:rPr>
-          </w:pPr>
-          <w:hyperlink w:anchor="_Toc464319791" w:history="1">
-            <w:r>
-              <w:rPr>
-                <w:rStyle w:val="Hyperlink"/>
-                <w:noProof/>
-                <w:lang w:val="en-CA"/>
-              </w:rPr>
-              <w:t>Daniel Sauvé</w:t>
-            </w:r>
-            <w:r>
-              <w:rPr>
-                <w:noProof/>
-                <w:webHidden/>
-              </w:rPr>
-              <w:tab/>
-            </w:r>
-            <w:r>
-              <w:rPr>
-                <w:noProof/>
-                <w:webHidden/>
-              </w:rPr>
-              <w:fldChar w:fldCharType="begin"/>
-            </w:r>
-            <w:r>
-              <w:rPr>
-                <w:noProof/>
-                <w:webHidden/>
-              </w:rPr>
-              <w:instrText xml:space="preserve"> PAGEREF _Toc464319791 \h </w:instrText>
-            </w:r>
-            <w:r>
-              <w:rPr>
-                <w:noProof/>
-                <w:webHidden/>
-              </w:rPr>
-            </w:r>
-            <w:r>
-              <w:rPr>
-                <w:noProof/>
-                <w:webHidden/>
-              </w:rPr>
-              <w:fldChar w:fldCharType="separate"/>
-            </w:r>
-            <w:r>
-              <w:rPr>
-                <w:noProof/>
-                <w:webHidden/>
-              </w:rPr>
-              <w:t>1</w:t>
+              <w:t>2</w:t>
             </w:r>
             <w:r>
               <w:rPr>
@@ -514,7 +318,7 @@
               <w:noProof/>
             </w:rPr>
           </w:pPr>
-          <w:hyperlink w:anchor="_Toc464319792" w:history="1">
+          <w:hyperlink w:anchor="_Toc464341619" w:history="1">
             <w:r>
               <w:rPr>
                 <w:rStyle w:val="Hyperlink"/>
@@ -541,7 +345,145 @@
                 <w:noProof/>
                 <w:webHidden/>
               </w:rPr>
-              <w:instrText xml:space="preserve"> PAGEREF _Toc464319792 \h </w:instrText>
+              <w:instrText xml:space="preserve"> PAGEREF _Toc464341619 \h </w:instrText>
+            </w:r>
+            <w:r>
+              <w:rPr>
+                <w:noProof/>
+                <w:webHidden/>
+              </w:rPr>
+            </w:r>
+            <w:r>
+              <w:rPr>
+                <w:noProof/>
+                <w:webHidden/>
+              </w:rPr>
+              <w:fldChar w:fldCharType="separate"/>
+            </w:r>
+            <w:r>
+              <w:rPr>
+                <w:noProof/>
+                <w:webHidden/>
+              </w:rPr>
+              <w:t>2</w:t>
+            </w:r>
+            <w:r>
+              <w:rPr>
+                <w:noProof/>
+                <w:webHidden/>
+              </w:rPr>
+              <w:fldChar w:fldCharType="end"/>
+            </w:r>
+          </w:hyperlink>
+        </w:p>
+        <w:p>
+          <w:pPr>
+            <w:pStyle w:val="TOC1"/>
+            <w:tabs>
+              <w:tab w:val="right" w:leader="dot" w:pos="9350"/>
+            </w:tabs>
+            <w:rPr>
+              <w:rFonts w:eastAsiaTheme="minorEastAsia"/>
+              <w:noProof/>
+            </w:rPr>
+          </w:pPr>
+          <w:hyperlink w:anchor="_Toc464341620" w:history="1">
+            <w:r>
+              <w:rPr>
+                <w:rStyle w:val="Hyperlink"/>
+                <w:noProof/>
+              </w:rPr>
+              <w:t>Volunteer Update Document Structure</w:t>
+            </w:r>
+            <w:r>
+              <w:rPr>
+                <w:noProof/>
+                <w:webHidden/>
+              </w:rPr>
+              <w:tab/>
+            </w:r>
+            <w:r>
+              <w:rPr>
+                <w:noProof/>
+                <w:webHidden/>
+              </w:rPr>
+              <w:fldChar w:fldCharType="begin"/>
+            </w:r>
+            <w:r>
+              <w:rPr>
+                <w:noProof/>
+                <w:webHidden/>
+              </w:rPr>
+              <w:instrText xml:space="preserve"> PAGEREF _Toc464341620 \h </w:instrText>
+            </w:r>
+            <w:r>
+              <w:rPr>
+                <w:noProof/>
+                <w:webHidden/>
+              </w:rPr>
+            </w:r>
+            <w:r>
+              <w:rPr>
+                <w:noProof/>
+                <w:webHidden/>
+              </w:rPr>
+              <w:fldChar w:fldCharType="separate"/>
+            </w:r>
+            <w:r>
+              <w:rPr>
+                <w:noProof/>
+                <w:webHidden/>
+              </w:rPr>
+              <w:t>2</w:t>
+            </w:r>
+            <w:r>
+              <w:rPr>
+                <w:noProof/>
+                <w:webHidden/>
+              </w:rPr>
+              <w:fldChar w:fldCharType="end"/>
+            </w:r>
+          </w:hyperlink>
+        </w:p>
+        <w:p>
+          <w:pPr>
+            <w:pStyle w:val="TOC1"/>
+            <w:tabs>
+              <w:tab w:val="right" w:leader="dot" w:pos="9350"/>
+            </w:tabs>
+            <w:rPr>
+              <w:rFonts w:eastAsiaTheme="minorEastAsia"/>
+              <w:noProof/>
+            </w:rPr>
+          </w:pPr>
+          <w:hyperlink w:anchor="_Toc464341621" w:history="1">
+            <w:r>
+              <w:rPr>
+                <w:rStyle w:val="Hyperlink"/>
+                <w:noProof/>
+              </w:rPr>
+              <w:t>Product Update Document Structure</w:t>
+            </w:r>
+            <w:r>
+              <w:rPr>
+                <w:noProof/>
+                <w:webHidden/>
+              </w:rPr>
+              <w:tab/>
+            </w:r>
+            <w:r>
+              <w:rPr>
+                <w:noProof/>
+                <w:webHidden/>
+              </w:rPr>
+              <w:fldChar w:fldCharType="begin"/>
+            </w:r>
+            <w:r>
+              <w:rPr>
+                <w:noProof/>
+                <w:webHidden/>
+              </w:rPr>
+              <w:instrText xml:space="preserve"> PAGEREF _Toc464341621 \h </w:instrText>
             </w:r>
             <w:r>
               <w:rPr>
@@ -598,25 +540,30 @@
       <w:pPr>
         <w:pStyle w:val="Heading1"/>
       </w:pPr>
-      <w:bookmarkStart w:id="16" w:name="_Toc464319792"/>
+      <w:bookmarkStart w:id="17" w:name="_Toc464341618"/>
       <w:r>
         <w:lastRenderedPageBreak/>
         <w:t>SS Leos Management System</w:t>
       </w:r>
+      <w:bookmarkEnd w:id="17"/>
     </w:p>
     <w:p>
       <w:r>
         <w:t xml:space="preserve">The SS Leos Management System is a program specifically designed to autonomously manage the inventory and volunteers of Leonardo's Lounge. </w:t>
       </w:r>
+      <w:r>
+        <w:t>It has the ability to manage and track all inventory and volunteers of Leo's in one simple interface. It includes features such as stock tracking, product popularity tracking, automatic volunteer assignment, and an intuitive way to manually modify listings.</w:t>
+      </w:r>
     </w:p>
     <w:p>
       <w:pPr>
         <w:pStyle w:val="Heading1"/>
       </w:pPr>
+      <w:bookmarkStart w:id="18" w:name="_Toc464341619"/>
       <w:r>
         <w:t>Running The Program</w:t>
       </w:r>
-      <w:bookmarkEnd w:id="16"/>
+      <w:bookmarkEnd w:id="18"/>
     </w:p>
     <w:p>
       <w:r>
@@ -690,24 +637,26 @@
       <w:pPr>
         <w:pStyle w:val="Heading1"/>
       </w:pPr>
+      <w:bookmarkStart w:id="19" w:name="_Toc464341620"/>
       <w:r>
         <w:t>Volunteer Update Document Structure</w:t>
       </w:r>
+      <w:bookmarkEnd w:id="19"/>
     </w:p>
     <w:p>
       <w:r>
         <w:t xml:space="preserve">If a user wishes to update the system with a new Volunteer listing, they may do so using the </w:t>
       </w:r>
-      <w:commentRangeStart w:id="17"/>
+      <w:commentRangeStart w:id="20"/>
       <w:r>
         <w:t>...</w:t>
       </w:r>
-      <w:commentRangeEnd w:id="17"/>
+      <w:commentRangeEnd w:id="20"/>
       <w:r>
         <w:rPr>
           <w:rStyle w:val="CommentReference"/>
         </w:rPr>
-        <w:commentReference w:id="17"/>
+        <w:commentReference w:id="20"/>
       </w:r>
       <w:r>
         <w:t xml:space="preserve"> The update document must conform to the following specific layout:</w:t>
@@ -812,24 +761,26 @@
       <w:pPr>
         <w:pStyle w:val="Heading1"/>
       </w:pPr>
+      <w:bookmarkStart w:id="21" w:name="_Toc464341621"/>
       <w:r>
         <w:t>Product Update Document Structure</w:t>
       </w:r>
+      <w:bookmarkEnd w:id="21"/>
     </w:p>
     <w:p>
       <w:r>
         <w:t xml:space="preserve">If a user wishes to update the system with a new product listing, they may do so using the </w:t>
       </w:r>
-      <w:commentRangeStart w:id="18"/>
+      <w:commentRangeStart w:id="22"/>
       <w:r>
         <w:t>...</w:t>
       </w:r>
-      <w:commentRangeEnd w:id="18"/>
+      <w:commentRangeEnd w:id="22"/>
       <w:r>
         <w:rPr>
           <w:rStyle w:val="CommentReference"/>
         </w:rPr>
-        <w:commentReference w:id="18"/>
+        <w:commentReference w:id="22"/>
       </w:r>
       <w:r>
         <w:t xml:space="preserve"> The update document must conform to the following specific layout:</w:t>
@@ -915,6 +866,7 @@
         </w:numPr>
       </w:pPr>
       <w:r>
+        <w:lastRenderedPageBreak/>
         <w:t>There should be no text before the table in the document, if there is any, importing the document will not work</w:t>
       </w:r>
     </w:p>
@@ -948,7 +900,7 @@
 
 <file path=word/comments.xml><?xml version="1.0" encoding="utf-8"?>
 <w:comments xmlns:ve="http://schemas.openxmlformats.org/markup-compatibility/2006" xmlns:o="urn:schemas-microsoft-com:office:office" xmlns:r="http://schemas.openxmlformats.org/officeDocument/2006/relationships" xmlns:m="http://schemas.openxmlformats.org/officeDocument/2006/math" xmlns:v="urn:schemas-microsoft-com:vml" xmlns:wp="http://schemas.openxmlformats.org/drawingml/2006/wordprocessingDrawing" xmlns:w10="urn:schemas-microsoft-com:office:word" xmlns:w="http://schemas.openxmlformats.org/wordprocessingml/2006/main" xmlns:wne="http://schemas.microsoft.com/office/word/2006/wordml">
-  <w:comment w:id="17" w:author="Chris B" w:date="2016-10-15T20:58:00Z" w:initials="CB">
+  <w:comment w:id="20" w:author="Chris B" w:date="2016-10-15T20:58:00Z" w:initials="CB">
     <w:p>
       <w:pPr>
         <w:pStyle w:val="CommentText"/>
@@ -964,7 +916,7 @@
       </w:r>
     </w:p>
   </w:comment>
-  <w:comment w:id="18" w:author="Chris B" w:date="2016-10-15T21:27:00Z" w:initials="CB">
+  <w:comment w:id="22" w:author="Chris B" w:date="2016-10-15T21:27:00Z" w:initials="CB">
     <w:p>
       <w:pPr>
         <w:pStyle w:val="CommentText"/>
@@ -2526,7 +2478,7 @@
 </file>
 
 <file path=customXml/itemProps1.xml><?xml version="1.0" encoding="utf-8"?>
-<ds:datastoreItem xmlns:ds="http://schemas.openxmlformats.org/officeDocument/2006/customXml" ds:itemID="{83456C12-40B8-42A9-A363-8EE11589DEF2}">
+<ds:datastoreItem xmlns:ds="http://schemas.openxmlformats.org/officeDocument/2006/customXml" ds:itemID="{49C741BA-CA60-49FB-B4F2-453E20DFCA63}">
   <ds:schemaRefs>
     <ds:schemaRef ds:uri="http://schemas.openxmlformats.org/officeDocument/2006/bibliography"/>
   </ds:schemaRefs>

</xml_diff>